<commit_message>
Updated my Final_Model_Comparrison summary...
</commit_message>
<xml_diff>
--- a/Final_Model_Comparrison.docx
+++ b/Final_Model_Comparrison.docx
@@ -132,6 +132,9 @@
         <w:t>choose my models</w:t>
       </w:r>
       <w:r>
+        <w:t xml:space="preserve"> (marked by the blue checks)</w:t>
+      </w:r>
+      <w:r>
         <w:t>:</w:t>
       </w:r>
     </w:p>
@@ -142,10 +145,10 @@
           <w:noProof/>
         </w:rPr>
         <w:drawing>
-          <wp:inline distT="0" distB="0" distL="0" distR="0" wp14:anchorId="1A433739" wp14:editId="0FD8A0BA">
-            <wp:extent cx="5943600" cy="3298825"/>
-            <wp:effectExtent l="0" t="0" r="0" b="0"/>
-            <wp:docPr id="5" name="Picture 5"/>
+          <wp:inline distT="0" distB="0" distL="0" distR="0" wp14:anchorId="7564FA34" wp14:editId="2B81E224">
+            <wp:extent cx="5943600" cy="3274060"/>
+            <wp:effectExtent l="0" t="0" r="0" b="2540"/>
+            <wp:docPr id="6" name="Picture 6"/>
             <wp:cNvGraphicFramePr>
               <a:graphicFrameLocks xmlns:a="http://schemas.openxmlformats.org/drawingml/2006/main" noChangeAspect="1"/>
             </wp:cNvGraphicFramePr>
@@ -153,36 +156,23 @@
               <a:graphicData uri="http://schemas.openxmlformats.org/drawingml/2006/picture">
                 <pic:pic xmlns:pic="http://schemas.openxmlformats.org/drawingml/2006/picture">
                   <pic:nvPicPr>
-                    <pic:cNvPr id="0" name="Picture 1"/>
-                    <pic:cNvPicPr>
-                      <a:picLocks noChangeAspect="1" noChangeArrowheads="1"/>
-                    </pic:cNvPicPr>
+                    <pic:cNvPr id="1" name=""/>
+                    <pic:cNvPicPr/>
                   </pic:nvPicPr>
                   <pic:blipFill>
-                    <a:blip r:embed="rId4" cstate="print">
-                      <a:extLst>
-                        <a:ext uri="{28A0092B-C50C-407E-A947-70E740481C1C}">
-                          <a14:useLocalDpi xmlns:a14="http://schemas.microsoft.com/office/drawing/2010/main" val="0"/>
-                        </a:ext>
-                      </a:extLst>
-                    </a:blip>
-                    <a:srcRect/>
+                    <a:blip r:embed="rId4"/>
                     <a:stretch>
                       <a:fillRect/>
                     </a:stretch>
                   </pic:blipFill>
-                  <pic:spPr bwMode="auto">
+                  <pic:spPr>
                     <a:xfrm>
                       <a:off x="0" y="0"/>
-                      <a:ext cx="5943600" cy="3298825"/>
+                      <a:ext cx="5943600" cy="3274060"/>
                     </a:xfrm>
                     <a:prstGeom prst="rect">
                       <a:avLst/>
                     </a:prstGeom>
-                    <a:noFill/>
-                    <a:ln>
-                      <a:noFill/>
-                    </a:ln>
                   </pic:spPr>
                 </pic:pic>
               </a:graphicData>
@@ -195,6 +185,8 @@
     <w:p/>
     <w:p/>
     <w:p>
+      <w:bookmarkStart w:id="0" w:name="_GoBack"/>
+      <w:bookmarkEnd w:id="0"/>
       <w:proofErr w:type="spellStart"/>
       <w:r>
         <w:lastRenderedPageBreak/>
@@ -392,7 +384,19 @@
         </w:drawing>
       </w:r>
     </w:p>
-    <w:p/>
+    <w:p>
+      <w:r>
+        <w:t xml:space="preserve">***Note for the </w:t>
+      </w:r>
+      <w:proofErr w:type="spellStart"/>
+      <w:r>
+        <w:t>Naieve</w:t>
+      </w:r>
+      <w:proofErr w:type="spellEnd"/>
+      <w:r>
+        <w:t xml:space="preserve"> Bayes model, after some research, apparently, you can tune hyperparameters for this model since it is so simple.  So I just left it as is…</w:t>
+      </w:r>
+    </w:p>
     <w:p>
       <w:r>
         <w:lastRenderedPageBreak/>
@@ -434,8 +438,6 @@
       <w:r>
         <w:t>NN I created and thus this is what will be submitted as my top model.</w:t>
       </w:r>
-      <w:bookmarkStart w:id="0" w:name="_GoBack"/>
-      <w:bookmarkEnd w:id="0"/>
     </w:p>
     <w:sectPr>
       <w:pgSz w:w="12240" w:h="15840"/>
@@ -570,6 +572,7 @@
     <w:lsdException w:name="HTML Sample" w:semiHidden="1" w:unhideWhenUsed="1"/>
     <w:lsdException w:name="HTML Typewriter" w:semiHidden="1" w:unhideWhenUsed="1"/>
     <w:lsdException w:name="HTML Variable" w:semiHidden="1" w:unhideWhenUsed="1"/>
+    <w:lsdException w:name="Normal Table" w:semiHidden="1" w:unhideWhenUsed="1"/>
     <w:lsdException w:name="annotation subject" w:semiHidden="1" w:unhideWhenUsed="1"/>
     <w:lsdException w:name="No List" w:semiHidden="1" w:unhideWhenUsed="1"/>
     <w:lsdException w:name="Outline List 1" w:semiHidden="1" w:unhideWhenUsed="1"/>
@@ -616,8 +619,10 @@
     <w:lsdException w:name="Table Subtle 2" w:semiHidden="1" w:unhideWhenUsed="1"/>
     <w:lsdException w:name="Table Web 1" w:semiHidden="1" w:unhideWhenUsed="1"/>
     <w:lsdException w:name="Table Web 2" w:semiHidden="1" w:unhideWhenUsed="1"/>
+    <w:lsdException w:name="Table Web 3" w:semiHidden="1" w:unhideWhenUsed="1"/>
     <w:lsdException w:name="Balloon Text" w:semiHidden="1" w:unhideWhenUsed="1"/>
     <w:lsdException w:name="Table Grid" w:uiPriority="39"/>
+    <w:lsdException w:name="Table Theme" w:semiHidden="1" w:unhideWhenUsed="1"/>
     <w:lsdException w:name="Placeholder Text" w:semiHidden="1"/>
     <w:lsdException w:name="No Spacing" w:uiPriority="1" w:qFormat="1"/>
     <w:lsdException w:name="Light Shading" w:uiPriority="60"/>

</xml_diff>